<commit_message>
TF of Flyback modified
</commit_message>
<xml_diff>
--- a/Q2/Transfer Function.docx
+++ b/Q2/Transfer Function.docx
@@ -2440,10 +2440,10 @@
           <w:noProof/>
         </w:rPr>
         <w:drawing>
-          <wp:inline distT="0" distB="0" distL="0" distR="0" wp14:anchorId="16CF031E" wp14:editId="7C0D50EF">
-            <wp:extent cx="4191000" cy="876300"/>
+          <wp:inline distT="0" distB="0" distL="0" distR="0" wp14:anchorId="5CE8FA5D" wp14:editId="42BED309">
+            <wp:extent cx="5146184" cy="1569720"/>
             <wp:effectExtent l="0" t="0" r="0" b="0"/>
-            <wp:docPr id="14" name="Resim 14"/>
+            <wp:docPr id="20" name="Resim 20"/>
             <wp:cNvGraphicFramePr>
               <a:graphicFrameLocks xmlns:a="http://schemas.openxmlformats.org/drawingml/2006/main" noChangeAspect="1"/>
             </wp:cNvGraphicFramePr>
@@ -2463,7 +2463,7 @@
                   <pic:spPr>
                     <a:xfrm>
                       <a:off x="0" y="0"/>
-                      <a:ext cx="4191000" cy="876300"/>
+                      <a:ext cx="5155884" cy="1572679"/>
                     </a:xfrm>
                     <a:prstGeom prst="rect">
                       <a:avLst/>
@@ -2485,13 +2485,6 @@
         <w:rPr>
           <w:rFonts w:eastAsiaTheme="minorEastAsia"/>
         </w:rPr>
-        <w:tab/>
-      </w:r>
-      <w:r>
-        <w:rPr>
-          <w:rFonts w:eastAsiaTheme="minorEastAsia"/>
-        </w:rPr>
-        <w:tab/>
         <w:t>(15)</w:t>
       </w:r>
     </w:p>
@@ -2501,10 +2494,34 @@
           <w:rFonts w:eastAsiaTheme="minorEastAsia"/>
         </w:rPr>
       </w:pPr>
-      <w:r>
-        <w:rPr>
-          <w:rFonts w:eastAsiaTheme="minorEastAsia"/>
-        </w:rPr>
+    </w:p>
+    <w:p>
+      <w:pPr>
+        <w:rPr>
+          <w:rFonts w:eastAsiaTheme="minorEastAsia"/>
+        </w:rPr>
+      </w:pPr>
+    </w:p>
+    <w:p>
+      <w:pPr>
+        <w:rPr>
+          <w:rFonts w:eastAsiaTheme="minorEastAsia"/>
+        </w:rPr>
+      </w:pPr>
+    </w:p>
+    <w:p>
+      <w:pPr>
+        <w:rPr>
+          <w:rFonts w:eastAsiaTheme="minorEastAsia"/>
+        </w:rPr>
+      </w:pPr>
+      <w:bookmarkStart w:id="0" w:name="_GoBack"/>
+      <w:bookmarkEnd w:id="0"/>
+      <w:r>
+        <w:rPr>
+          <w:rFonts w:eastAsiaTheme="minorEastAsia"/>
+        </w:rPr>
+        <w:lastRenderedPageBreak/>
         <w:t>Angular corner Frequency:</w:t>
       </w:r>
     </w:p>
@@ -2924,8 +2941,6 @@
         <w:tab/>
         <w:t>(20)</w:t>
       </w:r>
-      <w:bookmarkStart w:id="0" w:name="_GoBack"/>
-      <w:bookmarkEnd w:id="0"/>
     </w:p>
     <w:p>
       <w:pPr>
@@ -3645,7 +3660,7 @@
 </file>
 
 <file path=customXml/itemProps1.xml><?xml version="1.0" encoding="utf-8"?>
-<ds:datastoreItem xmlns:ds="http://schemas.openxmlformats.org/officeDocument/2006/customXml" ds:itemID="{103C9C7C-D06F-44A0-8E43-30D1344F1DC9}">
+<ds:datastoreItem xmlns:ds="http://schemas.openxmlformats.org/officeDocument/2006/customXml" ds:itemID="{A2C8099A-DED0-46EC-8642-9F646396AEB1}">
   <ds:schemaRefs>
     <ds:schemaRef ds:uri="http://schemas.openxmlformats.org/officeDocument/2006/bibliography"/>
   </ds:schemaRefs>

</xml_diff>

<commit_message>
Transfer Fuction BodePlots of Flayback
</commit_message>
<xml_diff>
--- a/Q2/Transfer Function.docx
+++ b/Q2/Transfer Function.docx
@@ -2515,8 +2515,6 @@
           <w:rFonts w:eastAsiaTheme="minorEastAsia"/>
         </w:rPr>
       </w:pPr>
-      <w:bookmarkStart w:id="0" w:name="_GoBack"/>
-      <w:bookmarkEnd w:id="0"/>
       <w:r>
         <w:rPr>
           <w:rFonts w:eastAsiaTheme="minorEastAsia"/>
@@ -2949,7 +2947,791 @@
         </w:rPr>
       </w:pPr>
     </w:p>
-    <w:p/>
+    <w:p>
+      <w:r>
+        <w:t>Where,</w:t>
+      </w:r>
+    </w:p>
+    <w:p>
+      <w:proofErr w:type="spellStart"/>
+      <w:r>
+        <w:t>W</w:t>
+      </w:r>
+      <w:r>
+        <w:rPr>
+          <w:vertAlign w:val="subscript"/>
+        </w:rPr>
+        <w:t>zn</w:t>
+      </w:r>
+      <w:proofErr w:type="spellEnd"/>
+      <w:r>
+        <w:t>=10</w:t>
+      </w:r>
+      <w:r>
+        <w:rPr>
+          <w:vertAlign w:val="superscript"/>
+        </w:rPr>
+        <w:t>5</w:t>
+      </w:r>
+      <w:r>
+        <w:t xml:space="preserve"> rad/s,</w:t>
+      </w:r>
+    </w:p>
+    <w:p>
+      <w:proofErr w:type="spellStart"/>
+      <w:r>
+        <w:t>W</w:t>
+      </w:r>
+      <w:r>
+        <w:rPr>
+          <w:vertAlign w:val="subscript"/>
+        </w:rPr>
+        <w:t>zp</w:t>
+      </w:r>
+      <w:proofErr w:type="spellEnd"/>
+      <w:r>
+        <w:t>=1580138.9</w:t>
+      </w:r>
+      <w:r>
+        <w:t xml:space="preserve"> rad/s,</w:t>
+      </w:r>
+    </w:p>
+    <w:p>
+      <w:r>
+        <w:t>W</w:t>
+      </w:r>
+      <w:r>
+        <w:rPr>
+          <w:vertAlign w:val="subscript"/>
+        </w:rPr>
+        <w:t>0</w:t>
+      </w:r>
+      <w:r>
+        <w:t>=</w:t>
+      </w:r>
+      <w:r>
+        <w:t>15866</w:t>
+      </w:r>
+      <w:r>
+        <w:t xml:space="preserve"> rad/s,</w:t>
+      </w:r>
+    </w:p>
+    <w:p>
+      <w:pPr>
+        <w:rPr>
+          <w:rFonts w:cstheme="minorHAnsi"/>
+          <w:sz w:val="20"/>
+          <w:szCs w:val="20"/>
+        </w:rPr>
+      </w:pPr>
+      <w:r>
+        <w:rPr>
+          <w:rFonts w:cstheme="minorHAnsi"/>
+          <w:sz w:val="20"/>
+          <w:szCs w:val="20"/>
+        </w:rPr>
+        <w:t>ξ</w:t>
+      </w:r>
+      <w:r>
+        <w:rPr>
+          <w:rFonts w:cstheme="minorHAnsi"/>
+          <w:sz w:val="20"/>
+          <w:szCs w:val="20"/>
+        </w:rPr>
+        <w:t>=</w:t>
+      </w:r>
+      <w:r>
+        <w:rPr>
+          <w:rFonts w:cstheme="minorHAnsi"/>
+          <w:sz w:val="20"/>
+          <w:szCs w:val="20"/>
+        </w:rPr>
+        <w:t xml:space="preserve"> 0.3119</w:t>
+      </w:r>
+      <w:r>
+        <w:rPr>
+          <w:rFonts w:cstheme="minorHAnsi"/>
+          <w:sz w:val="20"/>
+          <w:szCs w:val="20"/>
+        </w:rPr>
+        <w:t>,</w:t>
+      </w:r>
+    </w:p>
+    <w:p>
+      <w:pPr>
+        <w:rPr>
+          <w:rFonts w:cstheme="minorHAnsi"/>
+        </w:rPr>
+      </w:pPr>
+      <w:r>
+        <w:rPr>
+          <w:rFonts w:cstheme="minorHAnsi"/>
+        </w:rPr>
+        <w:t>Therefore,</w:t>
+      </w:r>
+    </w:p>
+    <w:p>
+      <w:pPr>
+        <w:rPr>
+          <w:rFonts w:cstheme="minorHAnsi"/>
+        </w:rPr>
+      </w:pPr>
+    </w:p>
+    <w:p>
+      <w:pPr>
+        <w:rPr>
+          <w:rFonts w:eastAsiaTheme="minorEastAsia" w:cstheme="minorHAnsi"/>
+        </w:rPr>
+      </w:pPr>
+      <m:oMathPara>
+        <m:oMath>
+          <m:r>
+            <w:rPr>
+              <w:rFonts w:ascii="Cambria Math" w:hAnsi="Cambria Math" w:cstheme="minorHAnsi"/>
+            </w:rPr>
+            <m:t>T</m:t>
+          </m:r>
+          <m:d>
+            <m:dPr>
+              <m:ctrlPr>
+                <w:rPr>
+                  <w:rFonts w:ascii="Cambria Math" w:hAnsi="Cambria Math" w:cstheme="minorHAnsi"/>
+                  <w:i/>
+                </w:rPr>
+              </m:ctrlPr>
+            </m:dPr>
+            <m:e>
+              <m:r>
+                <w:rPr>
+                  <w:rFonts w:ascii="Cambria Math" w:hAnsi="Cambria Math" w:cstheme="minorHAnsi"/>
+                </w:rPr>
+                <m:t>s</m:t>
+              </m:r>
+            </m:e>
+          </m:d>
+          <m:r>
+            <w:rPr>
+              <w:rFonts w:ascii="Cambria Math" w:hAnsi="Cambria Math" w:cstheme="minorHAnsi"/>
+            </w:rPr>
+            <m:t>=0.311*</m:t>
+          </m:r>
+          <m:f>
+            <m:fPr>
+              <m:ctrlPr>
+                <w:rPr>
+                  <w:rFonts w:ascii="Cambria Math" w:hAnsi="Cambria Math" w:cstheme="minorHAnsi"/>
+                  <w:i/>
+                </w:rPr>
+              </m:ctrlPr>
+            </m:fPr>
+            <m:num>
+              <m:d>
+                <m:dPr>
+                  <m:begChr m:val="["/>
+                  <m:endChr m:val="]"/>
+                  <m:ctrlPr>
+                    <w:rPr>
+                      <w:rFonts w:ascii="Cambria Math" w:hAnsi="Cambria Math" w:cstheme="minorHAnsi"/>
+                      <w:i/>
+                    </w:rPr>
+                  </m:ctrlPr>
+                </m:dPr>
+                <m:e>
+                  <m:d>
+                    <m:dPr>
+                      <m:ctrlPr>
+                        <w:rPr>
+                          <w:rFonts w:ascii="Cambria Math" w:hAnsi="Cambria Math" w:cstheme="minorHAnsi"/>
+                          <w:i/>
+                        </w:rPr>
+                      </m:ctrlPr>
+                    </m:dPr>
+                    <m:e>
+                      <m:r>
+                        <w:rPr>
+                          <w:rFonts w:ascii="Cambria Math" w:hAnsi="Cambria Math" w:cstheme="minorHAnsi"/>
+                        </w:rPr>
+                        <m:t>s+100000</m:t>
+                      </m:r>
+                    </m:e>
+                  </m:d>
+                  <m:r>
+                    <w:rPr>
+                      <w:rFonts w:ascii="Cambria Math" w:hAnsi="Cambria Math" w:cstheme="minorHAnsi"/>
+                    </w:rPr>
+                    <m:t>*</m:t>
+                  </m:r>
+                  <m:d>
+                    <m:dPr>
+                      <m:ctrlPr>
+                        <w:rPr>
+                          <w:rFonts w:ascii="Cambria Math" w:hAnsi="Cambria Math" w:cstheme="minorHAnsi"/>
+                          <w:i/>
+                        </w:rPr>
+                      </m:ctrlPr>
+                    </m:dPr>
+                    <m:e>
+                      <m:r>
+                        <w:rPr>
+                          <w:rFonts w:ascii="Cambria Math" w:hAnsi="Cambria Math" w:cstheme="minorHAnsi"/>
+                        </w:rPr>
+                        <m:t>s-</m:t>
+                      </m:r>
+                      <m:r>
+                        <m:rPr>
+                          <m:sty m:val="p"/>
+                        </m:rPr>
+                        <w:rPr>
+                          <w:rFonts w:ascii="Cambria Math" w:hAnsi="Cambria Math"/>
+                        </w:rPr>
+                        <m:t xml:space="preserve">1580138.9 </m:t>
+                      </m:r>
+                    </m:e>
+                  </m:d>
+                </m:e>
+              </m:d>
+            </m:num>
+            <m:den>
+              <m:sSup>
+                <m:sSupPr>
+                  <m:ctrlPr>
+                    <w:rPr>
+                      <w:rFonts w:ascii="Cambria Math" w:hAnsi="Cambria Math" w:cstheme="minorHAnsi"/>
+                      <w:i/>
+                    </w:rPr>
+                  </m:ctrlPr>
+                </m:sSupPr>
+                <m:e>
+                  <m:r>
+                    <w:rPr>
+                      <w:rFonts w:ascii="Cambria Math" w:hAnsi="Cambria Math" w:cstheme="minorHAnsi"/>
+                    </w:rPr>
+                    <m:t>s</m:t>
+                  </m:r>
+                </m:e>
+                <m:sup>
+                  <m:r>
+                    <w:rPr>
+                      <w:rFonts w:ascii="Cambria Math" w:hAnsi="Cambria Math" w:cstheme="minorHAnsi"/>
+                    </w:rPr>
+                    <m:t>2</m:t>
+                  </m:r>
+                </m:sup>
+              </m:sSup>
+              <m:r>
+                <w:rPr>
+                  <w:rFonts w:ascii="Cambria Math" w:hAnsi="Cambria Math" w:cstheme="minorHAnsi"/>
+                </w:rPr>
+                <m:t>+9896.25</m:t>
+              </m:r>
+              <m:r>
+                <w:rPr>
+                  <w:rFonts w:ascii="Cambria Math" w:hAnsi="Cambria Math" w:cstheme="minorHAnsi"/>
+                </w:rPr>
+                <m:t>s+</m:t>
+              </m:r>
+              <m:r>
+                <w:rPr>
+                  <w:rFonts w:ascii="Cambria Math" w:hAnsi="Cambria Math" w:cstheme="minorHAnsi"/>
+                </w:rPr>
+                <m:t>251729355.8</m:t>
+              </m:r>
+            </m:den>
+          </m:f>
+          <m:r>
+            <w:rPr>
+              <w:rFonts w:ascii="Cambria Math" w:hAnsi="Cambria Math" w:cstheme="minorHAnsi"/>
+            </w:rPr>
+            <m:t xml:space="preserve"> </m:t>
+          </m:r>
+        </m:oMath>
+      </m:oMathPara>
+    </w:p>
+    <w:p>
+      <w:pPr>
+        <w:rPr>
+          <w:rFonts w:cstheme="minorHAnsi"/>
+        </w:rPr>
+      </w:pPr>
+      <w:r>
+        <w:rPr>
+          <w:noProof/>
+        </w:rPr>
+        <w:lastRenderedPageBreak/>
+        <w:drawing>
+          <wp:inline distT="0" distB="0" distL="0" distR="0" wp14:anchorId="3A32EEF8" wp14:editId="77012A56">
+            <wp:extent cx="5972810" cy="3293745"/>
+            <wp:effectExtent l="0" t="0" r="8890" b="1905"/>
+            <wp:docPr id="21" name="Resim 21"/>
+            <wp:cNvGraphicFramePr>
+              <a:graphicFrameLocks xmlns:a="http://schemas.openxmlformats.org/drawingml/2006/main" noChangeAspect="1"/>
+            </wp:cNvGraphicFramePr>
+            <a:graphic xmlns:a="http://schemas.openxmlformats.org/drawingml/2006/main">
+              <a:graphicData uri="http://schemas.openxmlformats.org/drawingml/2006/picture">
+                <pic:pic xmlns:pic="http://schemas.openxmlformats.org/drawingml/2006/picture">
+                  <pic:nvPicPr>
+                    <pic:cNvPr id="1" name=""/>
+                    <pic:cNvPicPr/>
+                  </pic:nvPicPr>
+                  <pic:blipFill>
+                    <a:blip r:embed="rId20"/>
+                    <a:stretch>
+                      <a:fillRect/>
+                    </a:stretch>
+                  </pic:blipFill>
+                  <pic:spPr>
+                    <a:xfrm>
+                      <a:off x="0" y="0"/>
+                      <a:ext cx="5972810" cy="3293745"/>
+                    </a:xfrm>
+                    <a:prstGeom prst="rect">
+                      <a:avLst/>
+                    </a:prstGeom>
+                  </pic:spPr>
+                </pic:pic>
+              </a:graphicData>
+            </a:graphic>
+          </wp:inline>
+        </w:drawing>
+      </w:r>
+    </w:p>
+    <w:p>
+      <w:pPr>
+        <w:jc w:val="center"/>
+        <w:rPr>
+          <w:rFonts w:cstheme="minorHAnsi"/>
+        </w:rPr>
+      </w:pPr>
+      <w:r>
+        <w:rPr>
+          <w:rFonts w:cstheme="minorHAnsi"/>
+        </w:rPr>
+        <w:t>Bode Plot for 1:1 Turn Ratio</w:t>
+      </w:r>
+    </w:p>
+    <w:p>
+      <w:pPr>
+        <w:jc w:val="center"/>
+        <w:rPr>
+          <w:rFonts w:cstheme="minorHAnsi"/>
+        </w:rPr>
+      </w:pPr>
+    </w:p>
+    <w:p>
+      <w:pPr>
+        <w:rPr>
+          <w:rFonts w:cstheme="minorHAnsi"/>
+        </w:rPr>
+      </w:pPr>
+      <w:r>
+        <w:rPr>
+          <w:rFonts w:cstheme="minorHAnsi"/>
+        </w:rPr>
+        <w:tab/>
+        <w:t>We will use 3:18 turn ratio so transfer function is modified for this turn ratio. Now, n=1/6 and</w:t>
+      </w:r>
+    </w:p>
+    <w:p>
+      <w:pPr>
+        <w:rPr>
+          <w:rFonts w:cstheme="minorHAnsi"/>
+        </w:rPr>
+      </w:pPr>
+    </w:p>
+    <w:p>
+      <w:r>
+        <w:rPr>
+          <w:rFonts w:cstheme="minorHAnsi"/>
+        </w:rPr>
+        <w:t xml:space="preserve"> </w:t>
+      </w:r>
+      <w:proofErr w:type="spellStart"/>
+      <w:r>
+        <w:t>W</w:t>
+      </w:r>
+      <w:r>
+        <w:rPr>
+          <w:vertAlign w:val="subscript"/>
+        </w:rPr>
+        <w:t>zn</w:t>
+      </w:r>
+      <w:proofErr w:type="spellEnd"/>
+      <w:r>
+        <w:t>=10</w:t>
+      </w:r>
+      <w:r>
+        <w:rPr>
+          <w:vertAlign w:val="superscript"/>
+        </w:rPr>
+        <w:t>5</w:t>
+      </w:r>
+      <w:r>
+        <w:t xml:space="preserve"> rad/s,</w:t>
+      </w:r>
+    </w:p>
+    <w:p>
+      <w:proofErr w:type="spellStart"/>
+      <w:r>
+        <w:t>W</w:t>
+      </w:r>
+      <w:r>
+        <w:rPr>
+          <w:vertAlign w:val="subscript"/>
+        </w:rPr>
+        <w:t>zp</w:t>
+      </w:r>
+      <w:proofErr w:type="spellEnd"/>
+      <w:r>
+        <w:t>=428317.9</w:t>
+      </w:r>
+      <w:r>
+        <w:t xml:space="preserve"> rad/s,</w:t>
+      </w:r>
+    </w:p>
+    <w:p>
+      <w:r>
+        <w:t>W</w:t>
+      </w:r>
+      <w:r>
+        <w:rPr>
+          <w:vertAlign w:val="subscript"/>
+        </w:rPr>
+        <w:t>0</w:t>
+      </w:r>
+      <w:r>
+        <w:t>=</w:t>
+      </w:r>
+      <w:r>
+        <w:t>2237.84</w:t>
+      </w:r>
+      <w:r>
+        <w:t xml:space="preserve"> rad/s,</w:t>
+      </w:r>
+    </w:p>
+    <w:p>
+      <w:pPr>
+        <w:rPr>
+          <w:rFonts w:cstheme="minorHAnsi"/>
+          <w:sz w:val="20"/>
+          <w:szCs w:val="20"/>
+        </w:rPr>
+      </w:pPr>
+      <w:r>
+        <w:rPr>
+          <w:rFonts w:cstheme="minorHAnsi"/>
+          <w:sz w:val="20"/>
+          <w:szCs w:val="20"/>
+        </w:rPr>
+        <w:t>ξ=</w:t>
+      </w:r>
+      <w:r>
+        <w:rPr>
+          <w:rFonts w:cstheme="minorHAnsi"/>
+          <w:sz w:val="20"/>
+          <w:szCs w:val="20"/>
+        </w:rPr>
+        <w:t xml:space="preserve"> 0.677</w:t>
+      </w:r>
+      <w:r>
+        <w:rPr>
+          <w:rFonts w:cstheme="minorHAnsi"/>
+          <w:sz w:val="20"/>
+          <w:szCs w:val="20"/>
+        </w:rPr>
+        <w:t>,</w:t>
+      </w:r>
+    </w:p>
+    <w:p>
+      <w:pPr>
+        <w:rPr>
+          <w:rFonts w:eastAsiaTheme="minorEastAsia" w:cstheme="minorHAnsi"/>
+        </w:rPr>
+      </w:pPr>
+      <m:oMathPara>
+        <m:oMath>
+          <m:r>
+            <w:rPr>
+              <w:rFonts w:ascii="Cambria Math" w:hAnsi="Cambria Math" w:cstheme="minorHAnsi"/>
+            </w:rPr>
+            <m:t>T</m:t>
+          </m:r>
+          <m:d>
+            <m:dPr>
+              <m:ctrlPr>
+                <w:rPr>
+                  <w:rFonts w:ascii="Cambria Math" w:hAnsi="Cambria Math" w:cstheme="minorHAnsi"/>
+                  <w:i/>
+                </w:rPr>
+              </m:ctrlPr>
+            </m:dPr>
+            <m:e>
+              <m:r>
+                <w:rPr>
+                  <w:rFonts w:ascii="Cambria Math" w:hAnsi="Cambria Math" w:cstheme="minorHAnsi"/>
+                </w:rPr>
+                <m:t>s</m:t>
+              </m:r>
+            </m:e>
+          </m:d>
+          <m:r>
+            <w:rPr>
+              <w:rFonts w:ascii="Cambria Math" w:hAnsi="Cambria Math" w:cstheme="minorHAnsi"/>
+            </w:rPr>
+            <m:t>=0.05188</m:t>
+          </m:r>
+          <m:r>
+            <w:rPr>
+              <w:rFonts w:ascii="Cambria Math" w:hAnsi="Cambria Math" w:cstheme="minorHAnsi"/>
+            </w:rPr>
+            <m:t>*</m:t>
+          </m:r>
+          <m:f>
+            <m:fPr>
+              <m:ctrlPr>
+                <w:rPr>
+                  <w:rFonts w:ascii="Cambria Math" w:hAnsi="Cambria Math" w:cstheme="minorHAnsi"/>
+                  <w:i/>
+                </w:rPr>
+              </m:ctrlPr>
+            </m:fPr>
+            <m:num>
+              <m:d>
+                <m:dPr>
+                  <m:begChr m:val="["/>
+                  <m:endChr m:val="]"/>
+                  <m:ctrlPr>
+                    <w:rPr>
+                      <w:rFonts w:ascii="Cambria Math" w:hAnsi="Cambria Math" w:cstheme="minorHAnsi"/>
+                      <w:i/>
+                    </w:rPr>
+                  </m:ctrlPr>
+                </m:dPr>
+                <m:e>
+                  <m:d>
+                    <m:dPr>
+                      <m:ctrlPr>
+                        <w:rPr>
+                          <w:rFonts w:ascii="Cambria Math" w:hAnsi="Cambria Math" w:cstheme="minorHAnsi"/>
+                          <w:i/>
+                        </w:rPr>
+                      </m:ctrlPr>
+                    </m:dPr>
+                    <m:e>
+                      <m:r>
+                        <w:rPr>
+                          <w:rFonts w:ascii="Cambria Math" w:hAnsi="Cambria Math" w:cstheme="minorHAnsi"/>
+                        </w:rPr>
+                        <m:t>s+100000</m:t>
+                      </m:r>
+                    </m:e>
+                  </m:d>
+                  <m:r>
+                    <w:rPr>
+                      <w:rFonts w:ascii="Cambria Math" w:hAnsi="Cambria Math" w:cstheme="minorHAnsi"/>
+                    </w:rPr>
+                    <m:t>*</m:t>
+                  </m:r>
+                  <m:d>
+                    <m:dPr>
+                      <m:ctrlPr>
+                        <w:rPr>
+                          <w:rFonts w:ascii="Cambria Math" w:hAnsi="Cambria Math" w:cstheme="minorHAnsi"/>
+                          <w:i/>
+                        </w:rPr>
+                      </m:ctrlPr>
+                    </m:dPr>
+                    <m:e>
+                      <m:r>
+                        <w:rPr>
+                          <w:rFonts w:ascii="Cambria Math" w:hAnsi="Cambria Math" w:cstheme="minorHAnsi"/>
+                        </w:rPr>
+                        <m:t>s-</m:t>
+                      </m:r>
+                      <m:r>
+                        <m:rPr>
+                          <m:sty m:val="p"/>
+                        </m:rPr>
+                        <w:rPr>
+                          <w:rFonts w:ascii="Cambria Math" w:hAnsi="Cambria Math"/>
+                        </w:rPr>
+                        <m:t>428317.9</m:t>
+                      </m:r>
+                      <m:r>
+                        <m:rPr>
+                          <m:sty m:val="p"/>
+                        </m:rPr>
+                        <w:rPr>
+                          <w:rFonts w:ascii="Cambria Math" w:hAnsi="Cambria Math"/>
+                        </w:rPr>
+                        <m:t xml:space="preserve"> </m:t>
+                      </m:r>
+                    </m:e>
+                  </m:d>
+                </m:e>
+              </m:d>
+            </m:num>
+            <m:den>
+              <m:sSup>
+                <m:sSupPr>
+                  <m:ctrlPr>
+                    <w:rPr>
+                      <w:rFonts w:ascii="Cambria Math" w:hAnsi="Cambria Math" w:cstheme="minorHAnsi"/>
+                      <w:i/>
+                    </w:rPr>
+                  </m:ctrlPr>
+                </m:sSupPr>
+                <m:e>
+                  <m:r>
+                    <w:rPr>
+                      <w:rFonts w:ascii="Cambria Math" w:hAnsi="Cambria Math" w:cstheme="minorHAnsi"/>
+                    </w:rPr>
+                    <m:t>s</m:t>
+                  </m:r>
+                </m:e>
+                <m:sup>
+                  <m:r>
+                    <w:rPr>
+                      <w:rFonts w:ascii="Cambria Math" w:hAnsi="Cambria Math" w:cstheme="minorHAnsi"/>
+                    </w:rPr>
+                    <m:t>2</m:t>
+                  </m:r>
+                </m:sup>
+              </m:sSup>
+              <m:r>
+                <w:rPr>
+                  <w:rFonts w:ascii="Cambria Math" w:hAnsi="Cambria Math" w:cstheme="minorHAnsi"/>
+                </w:rPr>
+                <m:t>+3030*</m:t>
+              </m:r>
+              <m:r>
+                <w:rPr>
+                  <w:rFonts w:ascii="Cambria Math" w:hAnsi="Cambria Math" w:cstheme="minorHAnsi"/>
+                </w:rPr>
+                <m:t>s+</m:t>
+              </m:r>
+              <m:r>
+                <w:rPr>
+                  <w:rFonts w:ascii="Cambria Math" w:hAnsi="Cambria Math" w:cstheme="minorHAnsi"/>
+                </w:rPr>
+                <m:t>5007927.9</m:t>
+              </m:r>
+            </m:den>
+          </m:f>
+        </m:oMath>
+      </m:oMathPara>
+    </w:p>
+    <w:p>
+      <w:pPr>
+        <w:rPr>
+          <w:rFonts w:eastAsiaTheme="minorEastAsia" w:cstheme="minorHAnsi"/>
+        </w:rPr>
+      </w:pPr>
+    </w:p>
+    <w:p>
+      <w:pPr>
+        <w:jc w:val="center"/>
+        <w:rPr>
+          <w:rFonts w:cstheme="minorHAnsi"/>
+        </w:rPr>
+      </w:pPr>
+      <w:r>
+        <w:rPr>
+          <w:noProof/>
+        </w:rPr>
+        <w:lastRenderedPageBreak/>
+        <w:drawing>
+          <wp:inline distT="0" distB="0" distL="0" distR="0" wp14:anchorId="1999C6DF" wp14:editId="6B423994">
+            <wp:extent cx="5972810" cy="3243580"/>
+            <wp:effectExtent l="0" t="0" r="8890" b="0"/>
+            <wp:docPr id="22" name="Resim 22"/>
+            <wp:cNvGraphicFramePr>
+              <a:graphicFrameLocks xmlns:a="http://schemas.openxmlformats.org/drawingml/2006/main" noChangeAspect="1"/>
+            </wp:cNvGraphicFramePr>
+            <a:graphic xmlns:a="http://schemas.openxmlformats.org/drawingml/2006/main">
+              <a:graphicData uri="http://schemas.openxmlformats.org/drawingml/2006/picture">
+                <pic:pic xmlns:pic="http://schemas.openxmlformats.org/drawingml/2006/picture">
+                  <pic:nvPicPr>
+                    <pic:cNvPr id="1" name=""/>
+                    <pic:cNvPicPr/>
+                  </pic:nvPicPr>
+                  <pic:blipFill>
+                    <a:blip r:embed="rId21"/>
+                    <a:stretch>
+                      <a:fillRect/>
+                    </a:stretch>
+                  </pic:blipFill>
+                  <pic:spPr>
+                    <a:xfrm>
+                      <a:off x="0" y="0"/>
+                      <a:ext cx="5972810" cy="3243580"/>
+                    </a:xfrm>
+                    <a:prstGeom prst="rect">
+                      <a:avLst/>
+                    </a:prstGeom>
+                  </pic:spPr>
+                </pic:pic>
+              </a:graphicData>
+            </a:graphic>
+          </wp:inline>
+        </w:drawing>
+      </w:r>
+    </w:p>
+    <w:p>
+      <w:pPr>
+        <w:jc w:val="center"/>
+        <w:rPr>
+          <w:rFonts w:cstheme="minorHAnsi"/>
+        </w:rPr>
+      </w:pPr>
+      <w:r>
+        <w:rPr>
+          <w:rFonts w:cstheme="minorHAnsi"/>
+        </w:rPr>
+        <w:t xml:space="preserve">Bode Plot for </w:t>
+      </w:r>
+      <w:r>
+        <w:rPr>
+          <w:rFonts w:cstheme="minorHAnsi"/>
+        </w:rPr>
+        <w:t>3</w:t>
+      </w:r>
+      <w:r>
+        <w:rPr>
+          <w:rFonts w:cstheme="minorHAnsi"/>
+        </w:rPr>
+        <w:t>:1</w:t>
+      </w:r>
+      <w:r>
+        <w:rPr>
+          <w:rFonts w:cstheme="minorHAnsi"/>
+        </w:rPr>
+        <w:t>8</w:t>
+      </w:r>
+      <w:r>
+        <w:rPr>
+          <w:rFonts w:cstheme="minorHAnsi"/>
+        </w:rPr>
+        <w:t xml:space="preserve"> Turn Ratio</w:t>
+      </w:r>
+    </w:p>
+    <w:p>
+      <w:pPr>
+        <w:jc w:val="center"/>
+        <w:rPr>
+          <w:rFonts w:cstheme="minorHAnsi"/>
+        </w:rPr>
+      </w:pPr>
+      <w:bookmarkStart w:id="0" w:name="_GoBack"/>
+      <w:bookmarkEnd w:id="0"/>
+    </w:p>
+    <w:p>
+      <w:pPr>
+        <w:jc w:val="center"/>
+        <w:rPr>
+          <w:rFonts w:cstheme="minorHAnsi"/>
+        </w:rPr>
+      </w:pPr>
+    </w:p>
     <w:sectPr>
       <w:pgSz w:w="12240" w:h="15840"/>
       <w:pgMar w:top="1417" w:right="1417" w:bottom="1417" w:left="1417" w:header="708" w:footer="708" w:gutter="0"/>
@@ -3660,7 +4442,7 @@
 </file>
 
 <file path=customXml/itemProps1.xml><?xml version="1.0" encoding="utf-8"?>
-<ds:datastoreItem xmlns:ds="http://schemas.openxmlformats.org/officeDocument/2006/customXml" ds:itemID="{A2C8099A-DED0-46EC-8642-9F646396AEB1}">
+<ds:datastoreItem xmlns:ds="http://schemas.openxmlformats.org/officeDocument/2006/customXml" ds:itemID="{22D23AE6-27E0-4FD1-8A45-033BA509253A}">
   <ds:schemaRefs>
     <ds:schemaRef ds:uri="http://schemas.openxmlformats.org/officeDocument/2006/bibliography"/>
   </ds:schemaRefs>

</xml_diff>